<commit_message>
A cat, a Parrot, and a Bag of Seed. Defining the problem in my own words.
</commit_message>
<xml_diff>
--- a/ProblemSolving/Eric Rogers.docx
+++ b/ProblemSolving/Eric Rogers.docx
@@ -21,6 +21,85 @@
       <w:r>
         <w:t>Activity: Problem Solving</w:t>
       </w:r>
+    </w:p>
+    <w:p/>
+    <w:p>
+      <w:pPr>
+        <w:rPr>
+          <w:b/>
+        </w:rPr>
+      </w:pPr>
+      <w:r>
+        <w:rPr>
+          <w:b/>
+        </w:rPr>
+        <w:t>A Cat, a Parrot, and a Bag of Seed:</w:t>
+      </w:r>
+    </w:p>
+    <w:p>
+      <w:pPr>
+        <w:rPr>
+          <w:b/>
+        </w:rPr>
+      </w:pPr>
+    </w:p>
+    <w:p>
+      <w:pPr>
+        <w:pStyle w:val="ListParagraph"/>
+        <w:numPr>
+          <w:ilvl w:val="0"/>
+          <w:numId w:val="1"/>
+        </w:numPr>
+      </w:pPr>
+      <w:r>
+        <w:t>Define the problem</w:t>
+      </w:r>
+    </w:p>
+    <w:p/>
+    <w:p>
+      <w:pPr>
+        <w:pStyle w:val="ListParagraph"/>
+        <w:numPr>
+          <w:ilvl w:val="0"/>
+          <w:numId w:val="2"/>
+        </w:numPr>
+      </w:pPr>
+      <w:r>
+        <w:t>The problem in this situation is that the man on the riverbank with a cat, a parrot, and a bag of seed, needs to find a way to transport both the anim</w:t>
+      </w:r>
+      <w:r>
+        <w:t>als and the seed to the other side of the river. The man also has to do this, one at a time</w:t>
+      </w:r>
+      <w:r>
+        <w:t>,</w:t>
+      </w:r>
+      <w:r>
+        <w:t xml:space="preserve"> because there isn’t enough room in</w:t>
+      </w:r>
+      <w:r>
+        <w:t xml:space="preserve"> the boat for more. So, </w:t>
+      </w:r>
+      <w:r>
+        <w:t>the man has to choose which one to take, and which two to leave behind. Since the parrot would eat the see</w:t>
+      </w:r>
+      <w:r>
+        <w:t>d, he can’t leave them together</w:t>
+      </w:r>
+      <w:r>
+        <w:t xml:space="preserve">. </w:t>
+      </w:r>
+      <w:r>
+        <w:t>Neither can he leave the cat and parrot together because the cat would eat the parrot.</w:t>
+      </w:r>
+    </w:p>
+    <w:p>
+      <w:pPr>
+        <w:pStyle w:val="ListParagraph"/>
+        <w:numPr>
+          <w:ilvl w:val="0"/>
+          <w:numId w:val="2"/>
+        </w:numPr>
+      </w:pPr>
       <w:bookmarkStart w:id="0" w:name="_GoBack"/>
       <w:bookmarkEnd w:id="0"/>
     </w:p>
@@ -32,6 +111,195 @@
     </w:sectPr>
   </w:body>
 </w:document>
+</file>
+
+<file path=word/numbering.xml><?xml version="1.0" encoding="utf-8"?>
+<w:numbering xmlns:wpc="http://schemas.microsoft.com/office/word/2010/wordprocessingCanvas" xmlns:mo="http://schemas.microsoft.com/office/mac/office/2008/main" xmlns:mc="http://schemas.openxmlformats.org/markup-compatibility/2006" xmlns:mv="urn:schemas-microsoft-com:mac:vml" xmlns:o="urn:schemas-microsoft-com:office:office" xmlns:r="http://schemas.openxmlformats.org/officeDocument/2006/relationships" xmlns:m="http://schemas.openxmlformats.org/officeDocument/2006/math" xmlns:v="urn:schemas-microsoft-com:vml" xmlns:wp14="http://schemas.microsoft.com/office/word/2010/wordprocessingDrawing" xmlns:wp="http://schemas.openxmlformats.org/drawingml/2006/wordprocessingDrawing" xmlns:w10="urn:schemas-microsoft-com:office:word" xmlns:w="http://schemas.openxmlformats.org/wordprocessingml/2006/main" xmlns:w14="http://schemas.microsoft.com/office/word/2010/wordml" xmlns:wpg="http://schemas.microsoft.com/office/word/2010/wordprocessingGroup" xmlns:wpi="http://schemas.microsoft.com/office/word/2010/wordprocessingInk" xmlns:wne="http://schemas.microsoft.com/office/word/2006/wordml" xmlns:wps="http://schemas.microsoft.com/office/word/2010/wordprocessingShape" mc:Ignorable="w14 wp14">
+  <w:abstractNum w:abstractNumId="0">
+    <w:nsid w:val="03D37040"/>
+    <w:multiLevelType w:val="hybridMultilevel"/>
+    <w:tmpl w:val="5A90C6BE"/>
+    <w:lvl w:ilvl="0" w:tplc="0409000F">
+      <w:start w:val="1"/>
+      <w:numFmt w:val="decimal"/>
+      <w:lvlText w:val="%1."/>
+      <w:lvlJc w:val="left"/>
+      <w:pPr>
+        <w:ind w:left="720" w:hanging="360"/>
+      </w:pPr>
+      <w:rPr>
+        <w:rFonts w:hint="default"/>
+      </w:rPr>
+    </w:lvl>
+    <w:lvl w:ilvl="1" w:tplc="04090019" w:tentative="1">
+      <w:start w:val="1"/>
+      <w:numFmt w:val="lowerLetter"/>
+      <w:lvlText w:val="%2."/>
+      <w:lvlJc w:val="left"/>
+      <w:pPr>
+        <w:ind w:left="1440" w:hanging="360"/>
+      </w:pPr>
+    </w:lvl>
+    <w:lvl w:ilvl="2" w:tplc="0409001B" w:tentative="1">
+      <w:start w:val="1"/>
+      <w:numFmt w:val="lowerRoman"/>
+      <w:lvlText w:val="%3."/>
+      <w:lvlJc w:val="right"/>
+      <w:pPr>
+        <w:ind w:left="2160" w:hanging="180"/>
+      </w:pPr>
+    </w:lvl>
+    <w:lvl w:ilvl="3" w:tplc="0409000F" w:tentative="1">
+      <w:start w:val="1"/>
+      <w:numFmt w:val="decimal"/>
+      <w:lvlText w:val="%4."/>
+      <w:lvlJc w:val="left"/>
+      <w:pPr>
+        <w:ind w:left="2880" w:hanging="360"/>
+      </w:pPr>
+    </w:lvl>
+    <w:lvl w:ilvl="4" w:tplc="04090019" w:tentative="1">
+      <w:start w:val="1"/>
+      <w:numFmt w:val="lowerLetter"/>
+      <w:lvlText w:val="%5."/>
+      <w:lvlJc w:val="left"/>
+      <w:pPr>
+        <w:ind w:left="3600" w:hanging="360"/>
+      </w:pPr>
+    </w:lvl>
+    <w:lvl w:ilvl="5" w:tplc="0409001B" w:tentative="1">
+      <w:start w:val="1"/>
+      <w:numFmt w:val="lowerRoman"/>
+      <w:lvlText w:val="%6."/>
+      <w:lvlJc w:val="right"/>
+      <w:pPr>
+        <w:ind w:left="4320" w:hanging="180"/>
+      </w:pPr>
+    </w:lvl>
+    <w:lvl w:ilvl="6" w:tplc="0409000F" w:tentative="1">
+      <w:start w:val="1"/>
+      <w:numFmt w:val="decimal"/>
+      <w:lvlText w:val="%7."/>
+      <w:lvlJc w:val="left"/>
+      <w:pPr>
+        <w:ind w:left="5040" w:hanging="360"/>
+      </w:pPr>
+    </w:lvl>
+    <w:lvl w:ilvl="7" w:tplc="04090019" w:tentative="1">
+      <w:start w:val="1"/>
+      <w:numFmt w:val="lowerLetter"/>
+      <w:lvlText w:val="%8."/>
+      <w:lvlJc w:val="left"/>
+      <w:pPr>
+        <w:ind w:left="5760" w:hanging="360"/>
+      </w:pPr>
+    </w:lvl>
+    <w:lvl w:ilvl="8" w:tplc="0409001B" w:tentative="1">
+      <w:start w:val="1"/>
+      <w:numFmt w:val="lowerRoman"/>
+      <w:lvlText w:val="%9."/>
+      <w:lvlJc w:val="right"/>
+      <w:pPr>
+        <w:ind w:left="6480" w:hanging="180"/>
+      </w:pPr>
+    </w:lvl>
+  </w:abstractNum>
+  <w:abstractNum w:abstractNumId="1">
+    <w:nsid w:val="2F767746"/>
+    <w:multiLevelType w:val="hybridMultilevel"/>
+    <w:tmpl w:val="33301466"/>
+    <w:lvl w:ilvl="0" w:tplc="04090017">
+      <w:start w:val="1"/>
+      <w:numFmt w:val="lowerLetter"/>
+      <w:lvlText w:val="%1)"/>
+      <w:lvlJc w:val="left"/>
+      <w:pPr>
+        <w:ind w:left="720" w:hanging="360"/>
+      </w:pPr>
+      <w:rPr>
+        <w:rFonts w:hint="default"/>
+      </w:rPr>
+    </w:lvl>
+    <w:lvl w:ilvl="1" w:tplc="04090019" w:tentative="1">
+      <w:start w:val="1"/>
+      <w:numFmt w:val="lowerLetter"/>
+      <w:lvlText w:val="%2."/>
+      <w:lvlJc w:val="left"/>
+      <w:pPr>
+        <w:ind w:left="1440" w:hanging="360"/>
+      </w:pPr>
+    </w:lvl>
+    <w:lvl w:ilvl="2" w:tplc="0409001B" w:tentative="1">
+      <w:start w:val="1"/>
+      <w:numFmt w:val="lowerRoman"/>
+      <w:lvlText w:val="%3."/>
+      <w:lvlJc w:val="right"/>
+      <w:pPr>
+        <w:ind w:left="2160" w:hanging="180"/>
+      </w:pPr>
+    </w:lvl>
+    <w:lvl w:ilvl="3" w:tplc="0409000F" w:tentative="1">
+      <w:start w:val="1"/>
+      <w:numFmt w:val="decimal"/>
+      <w:lvlText w:val="%4."/>
+      <w:lvlJc w:val="left"/>
+      <w:pPr>
+        <w:ind w:left="2880" w:hanging="360"/>
+      </w:pPr>
+    </w:lvl>
+    <w:lvl w:ilvl="4" w:tplc="04090019" w:tentative="1">
+      <w:start w:val="1"/>
+      <w:numFmt w:val="lowerLetter"/>
+      <w:lvlText w:val="%5."/>
+      <w:lvlJc w:val="left"/>
+      <w:pPr>
+        <w:ind w:left="3600" w:hanging="360"/>
+      </w:pPr>
+    </w:lvl>
+    <w:lvl w:ilvl="5" w:tplc="0409001B" w:tentative="1">
+      <w:start w:val="1"/>
+      <w:numFmt w:val="lowerRoman"/>
+      <w:lvlText w:val="%6."/>
+      <w:lvlJc w:val="right"/>
+      <w:pPr>
+        <w:ind w:left="4320" w:hanging="180"/>
+      </w:pPr>
+    </w:lvl>
+    <w:lvl w:ilvl="6" w:tplc="0409000F" w:tentative="1">
+      <w:start w:val="1"/>
+      <w:numFmt w:val="decimal"/>
+      <w:lvlText w:val="%7."/>
+      <w:lvlJc w:val="left"/>
+      <w:pPr>
+        <w:ind w:left="5040" w:hanging="360"/>
+      </w:pPr>
+    </w:lvl>
+    <w:lvl w:ilvl="7" w:tplc="04090019" w:tentative="1">
+      <w:start w:val="1"/>
+      <w:numFmt w:val="lowerLetter"/>
+      <w:lvlText w:val="%8."/>
+      <w:lvlJc w:val="left"/>
+      <w:pPr>
+        <w:ind w:left="5760" w:hanging="360"/>
+      </w:pPr>
+    </w:lvl>
+    <w:lvl w:ilvl="8" w:tplc="0409001B" w:tentative="1">
+      <w:start w:val="1"/>
+      <w:numFmt w:val="lowerRoman"/>
+      <w:lvlText w:val="%9."/>
+      <w:lvlJc w:val="right"/>
+      <w:pPr>
+        <w:ind w:left="6480" w:hanging="180"/>
+      </w:pPr>
+    </w:lvl>
+  </w:abstractNum>
+  <w:num w:numId="1">
+    <w:abstractNumId w:val="0"/>
+  </w:num>
+  <w:num w:numId="2">
+    <w:abstractNumId w:val="1"/>
+  </w:num>
+</w:numbering>
 </file>
 
 <file path=word/styles.xml><?xml version="1.0" encoding="utf-8"?>
@@ -216,6 +484,17 @@
     <w:uiPriority w:val="99"/>
     <w:semiHidden/>
     <w:unhideWhenUsed/>
+  </w:style>
+  <w:style w:type="paragraph" w:styleId="ListParagraph">
+    <w:name w:val="List Paragraph"/>
+    <w:basedOn w:val="Normal"/>
+    <w:uiPriority w:val="34"/>
+    <w:qFormat/>
+    <w:rsid w:val="00FF1AC4"/>
+    <w:pPr>
+      <w:ind w:left="720"/>
+      <w:contextualSpacing/>
+    </w:pPr>
   </w:style>
 </w:styles>
 </file>
@@ -402,6 +681,17 @@
     <w:uiPriority w:val="99"/>
     <w:semiHidden/>
     <w:unhideWhenUsed/>
+  </w:style>
+  <w:style w:type="paragraph" w:styleId="ListParagraph">
+    <w:name w:val="List Paragraph"/>
+    <w:basedOn w:val="Normal"/>
+    <w:uiPriority w:val="34"/>
+    <w:qFormat/>
+    <w:rsid w:val="00FF1AC4"/>
+    <w:pPr>
+      <w:ind w:left="720"/>
+      <w:contextualSpacing/>
+    </w:pPr>
   </w:style>
 </w:styles>
 </file>

</xml_diff>

<commit_message>
Added insight into the cat, a parrot and a bag of seed problem
</commit_message>
<xml_diff>
--- a/ProblemSolving/Eric Rogers.docx
+++ b/ProblemSolving/Eric Rogers.docx
@@ -99,6 +99,14 @@
           <w:ilvl w:val="0"/>
           <w:numId w:val="2"/>
         </w:numPr>
+      </w:pPr>
+      <w:r>
+        <w:t>Something that isn’t explained in the word problem is that as the man takes each one to the other side and leaves it, he must keep in mind that he can’t leave the wrong two together on the other side while he gets the third.</w:t>
+      </w:r>
+    </w:p>
+    <w:p>
+      <w:pPr>
+        <w:pStyle w:val="ListParagraph"/>
       </w:pPr>
       <w:bookmarkStart w:id="0" w:name="_GoBack"/>
       <w:bookmarkEnd w:id="0"/>

</xml_diff>

<commit_message>
Added an overall goal for the cat, the parrot, and the seed problem
</commit_message>
<xml_diff>
--- a/ProblemSolving/Eric Rogers.docx
+++ b/ProblemSolving/Eric Rogers.docx
@@ -107,7 +107,14 @@
     <w:p>
       <w:pPr>
         <w:pStyle w:val="ListParagraph"/>
-      </w:pPr>
+        <w:numPr>
+          <w:ilvl w:val="0"/>
+          <w:numId w:val="2"/>
+        </w:numPr>
+      </w:pPr>
+      <w:r>
+        <w:t>The overall goal in this case is to get the cat, the parrot, and the seed safely to the other riverbank one at a time without leaving the wrong two together at any time.</w:t>
+      </w:r>
       <w:bookmarkStart w:id="0" w:name="_GoBack"/>
       <w:bookmarkEnd w:id="0"/>
     </w:p>

</xml_diff>

<commit_message>
Added the constraints to the cat, the parrot, and the bag of seed problem.
</commit_message>
<xml_diff>
--- a/ProblemSolving/Eric Rogers.docx
+++ b/ProblemSolving/Eric Rogers.docx
@@ -114,6 +114,72 @@
       </w:pPr>
       <w:r>
         <w:t>The overall goal in this case is to get the cat, the parrot, and the seed safely to the other riverbank one at a time without leaving the wrong two together at any time.</w:t>
+      </w:r>
+    </w:p>
+    <w:p/>
+    <w:p>
+      <w:pPr>
+        <w:pStyle w:val="ListParagraph"/>
+        <w:numPr>
+          <w:ilvl w:val="0"/>
+          <w:numId w:val="1"/>
+        </w:numPr>
+      </w:pPr>
+      <w:r>
+        <w:t>Break the problem apart</w:t>
+      </w:r>
+    </w:p>
+    <w:p>
+      <w:pPr>
+        <w:ind w:left="360"/>
+      </w:pPr>
+    </w:p>
+    <w:p>
+      <w:pPr>
+        <w:pStyle w:val="ListParagraph"/>
+        <w:numPr>
+          <w:ilvl w:val="0"/>
+          <w:numId w:val="3"/>
+        </w:numPr>
+      </w:pPr>
+      <w:r>
+        <w:t>The constraints in this problem are:</w:t>
+      </w:r>
+    </w:p>
+    <w:p>
+      <w:pPr>
+        <w:pStyle w:val="ListParagraph"/>
+        <w:numPr>
+          <w:ilvl w:val="0"/>
+          <w:numId w:val="4"/>
+        </w:numPr>
+      </w:pPr>
+      <w:r>
+        <w:t>The cat must not be left alone with the parrot.</w:t>
+      </w:r>
+    </w:p>
+    <w:p>
+      <w:pPr>
+        <w:pStyle w:val="ListParagraph"/>
+        <w:numPr>
+          <w:ilvl w:val="0"/>
+          <w:numId w:val="4"/>
+        </w:numPr>
+      </w:pPr>
+      <w:r>
+        <w:t>The parrot must not be left alone with the bag of seed.</w:t>
+      </w:r>
+    </w:p>
+    <w:p>
+      <w:pPr>
+        <w:pStyle w:val="ListParagraph"/>
+        <w:numPr>
+          <w:ilvl w:val="0"/>
+          <w:numId w:val="4"/>
+        </w:numPr>
+      </w:pPr>
+      <w:r>
+        <w:t>The man only has room in the boat to take one at a time across the river.</w:t>
       </w:r>
       <w:bookmarkStart w:id="0" w:name="_GoBack"/>
       <w:bookmarkEnd w:id="0"/>
@@ -220,6 +286,208 @@
     </w:lvl>
   </w:abstractNum>
   <w:abstractNum w:abstractNumId="1">
+    <w:nsid w:val="07EB7626"/>
+    <w:multiLevelType w:val="hybridMultilevel"/>
+    <w:tmpl w:val="B8088244"/>
+    <w:lvl w:ilvl="0" w:tplc="04090001">
+      <w:start w:val="1"/>
+      <w:numFmt w:val="bullet"/>
+      <w:lvlText w:val=""/>
+      <w:lvlJc w:val="left"/>
+      <w:pPr>
+        <w:ind w:left="1440" w:hanging="360"/>
+      </w:pPr>
+      <w:rPr>
+        <w:rFonts w:ascii="Symbol" w:hAnsi="Symbol" w:hint="default"/>
+      </w:rPr>
+    </w:lvl>
+    <w:lvl w:ilvl="1" w:tplc="04090003" w:tentative="1">
+      <w:start w:val="1"/>
+      <w:numFmt w:val="bullet"/>
+      <w:lvlText w:val="o"/>
+      <w:lvlJc w:val="left"/>
+      <w:pPr>
+        <w:ind w:left="2160" w:hanging="360"/>
+      </w:pPr>
+      <w:rPr>
+        <w:rFonts w:ascii="Courier New" w:hAnsi="Courier New" w:hint="default"/>
+      </w:rPr>
+    </w:lvl>
+    <w:lvl w:ilvl="2" w:tplc="04090005" w:tentative="1">
+      <w:start w:val="1"/>
+      <w:numFmt w:val="bullet"/>
+      <w:lvlText w:val=""/>
+      <w:lvlJc w:val="left"/>
+      <w:pPr>
+        <w:ind w:left="2880" w:hanging="360"/>
+      </w:pPr>
+      <w:rPr>
+        <w:rFonts w:ascii="Wingdings" w:hAnsi="Wingdings" w:hint="default"/>
+      </w:rPr>
+    </w:lvl>
+    <w:lvl w:ilvl="3" w:tplc="04090001" w:tentative="1">
+      <w:start w:val="1"/>
+      <w:numFmt w:val="bullet"/>
+      <w:lvlText w:val=""/>
+      <w:lvlJc w:val="left"/>
+      <w:pPr>
+        <w:ind w:left="3600" w:hanging="360"/>
+      </w:pPr>
+      <w:rPr>
+        <w:rFonts w:ascii="Symbol" w:hAnsi="Symbol" w:hint="default"/>
+      </w:rPr>
+    </w:lvl>
+    <w:lvl w:ilvl="4" w:tplc="04090003" w:tentative="1">
+      <w:start w:val="1"/>
+      <w:numFmt w:val="bullet"/>
+      <w:lvlText w:val="o"/>
+      <w:lvlJc w:val="left"/>
+      <w:pPr>
+        <w:ind w:left="4320" w:hanging="360"/>
+      </w:pPr>
+      <w:rPr>
+        <w:rFonts w:ascii="Courier New" w:hAnsi="Courier New" w:hint="default"/>
+      </w:rPr>
+    </w:lvl>
+    <w:lvl w:ilvl="5" w:tplc="04090005" w:tentative="1">
+      <w:start w:val="1"/>
+      <w:numFmt w:val="bullet"/>
+      <w:lvlText w:val=""/>
+      <w:lvlJc w:val="left"/>
+      <w:pPr>
+        <w:ind w:left="5040" w:hanging="360"/>
+      </w:pPr>
+      <w:rPr>
+        <w:rFonts w:ascii="Wingdings" w:hAnsi="Wingdings" w:hint="default"/>
+      </w:rPr>
+    </w:lvl>
+    <w:lvl w:ilvl="6" w:tplc="04090001" w:tentative="1">
+      <w:start w:val="1"/>
+      <w:numFmt w:val="bullet"/>
+      <w:lvlText w:val=""/>
+      <w:lvlJc w:val="left"/>
+      <w:pPr>
+        <w:ind w:left="5760" w:hanging="360"/>
+      </w:pPr>
+      <w:rPr>
+        <w:rFonts w:ascii="Symbol" w:hAnsi="Symbol" w:hint="default"/>
+      </w:rPr>
+    </w:lvl>
+    <w:lvl w:ilvl="7" w:tplc="04090003" w:tentative="1">
+      <w:start w:val="1"/>
+      <w:numFmt w:val="bullet"/>
+      <w:lvlText w:val="o"/>
+      <w:lvlJc w:val="left"/>
+      <w:pPr>
+        <w:ind w:left="6480" w:hanging="360"/>
+      </w:pPr>
+      <w:rPr>
+        <w:rFonts w:ascii="Courier New" w:hAnsi="Courier New" w:hint="default"/>
+      </w:rPr>
+    </w:lvl>
+    <w:lvl w:ilvl="8" w:tplc="04090005" w:tentative="1">
+      <w:start w:val="1"/>
+      <w:numFmt w:val="bullet"/>
+      <w:lvlText w:val=""/>
+      <w:lvlJc w:val="left"/>
+      <w:pPr>
+        <w:ind w:left="7200" w:hanging="360"/>
+      </w:pPr>
+      <w:rPr>
+        <w:rFonts w:ascii="Wingdings" w:hAnsi="Wingdings" w:hint="default"/>
+      </w:rPr>
+    </w:lvl>
+  </w:abstractNum>
+  <w:abstractNum w:abstractNumId="2">
+    <w:nsid w:val="1AC23E68"/>
+    <w:multiLevelType w:val="hybridMultilevel"/>
+    <w:tmpl w:val="539E3914"/>
+    <w:lvl w:ilvl="0" w:tplc="04090017">
+      <w:start w:val="1"/>
+      <w:numFmt w:val="lowerLetter"/>
+      <w:lvlText w:val="%1)"/>
+      <w:lvlJc w:val="left"/>
+      <w:pPr>
+        <w:ind w:left="720" w:hanging="360"/>
+      </w:pPr>
+      <w:rPr>
+        <w:rFonts w:hint="default"/>
+      </w:rPr>
+    </w:lvl>
+    <w:lvl w:ilvl="1" w:tplc="04090019" w:tentative="1">
+      <w:start w:val="1"/>
+      <w:numFmt w:val="lowerLetter"/>
+      <w:lvlText w:val="%2."/>
+      <w:lvlJc w:val="left"/>
+      <w:pPr>
+        <w:ind w:left="1440" w:hanging="360"/>
+      </w:pPr>
+    </w:lvl>
+    <w:lvl w:ilvl="2" w:tplc="0409001B" w:tentative="1">
+      <w:start w:val="1"/>
+      <w:numFmt w:val="lowerRoman"/>
+      <w:lvlText w:val="%3."/>
+      <w:lvlJc w:val="right"/>
+      <w:pPr>
+        <w:ind w:left="2160" w:hanging="180"/>
+      </w:pPr>
+    </w:lvl>
+    <w:lvl w:ilvl="3" w:tplc="0409000F" w:tentative="1">
+      <w:start w:val="1"/>
+      <w:numFmt w:val="decimal"/>
+      <w:lvlText w:val="%4."/>
+      <w:lvlJc w:val="left"/>
+      <w:pPr>
+        <w:ind w:left="2880" w:hanging="360"/>
+      </w:pPr>
+    </w:lvl>
+    <w:lvl w:ilvl="4" w:tplc="04090019" w:tentative="1">
+      <w:start w:val="1"/>
+      <w:numFmt w:val="lowerLetter"/>
+      <w:lvlText w:val="%5."/>
+      <w:lvlJc w:val="left"/>
+      <w:pPr>
+        <w:ind w:left="3600" w:hanging="360"/>
+      </w:pPr>
+    </w:lvl>
+    <w:lvl w:ilvl="5" w:tplc="0409001B" w:tentative="1">
+      <w:start w:val="1"/>
+      <w:numFmt w:val="lowerRoman"/>
+      <w:lvlText w:val="%6."/>
+      <w:lvlJc w:val="right"/>
+      <w:pPr>
+        <w:ind w:left="4320" w:hanging="180"/>
+      </w:pPr>
+    </w:lvl>
+    <w:lvl w:ilvl="6" w:tplc="0409000F" w:tentative="1">
+      <w:start w:val="1"/>
+      <w:numFmt w:val="decimal"/>
+      <w:lvlText w:val="%7."/>
+      <w:lvlJc w:val="left"/>
+      <w:pPr>
+        <w:ind w:left="5040" w:hanging="360"/>
+      </w:pPr>
+    </w:lvl>
+    <w:lvl w:ilvl="7" w:tplc="04090019" w:tentative="1">
+      <w:start w:val="1"/>
+      <w:numFmt w:val="lowerLetter"/>
+      <w:lvlText w:val="%8."/>
+      <w:lvlJc w:val="left"/>
+      <w:pPr>
+        <w:ind w:left="5760" w:hanging="360"/>
+      </w:pPr>
+    </w:lvl>
+    <w:lvl w:ilvl="8" w:tplc="0409001B" w:tentative="1">
+      <w:start w:val="1"/>
+      <w:numFmt w:val="lowerRoman"/>
+      <w:lvlText w:val="%9."/>
+      <w:lvlJc w:val="right"/>
+      <w:pPr>
+        <w:ind w:left="6480" w:hanging="180"/>
+      </w:pPr>
+    </w:lvl>
+  </w:abstractNum>
+  <w:abstractNum w:abstractNumId="3">
     <w:nsid w:val="2F767746"/>
     <w:multiLevelType w:val="hybridMultilevel"/>
     <w:tmpl w:val="33301466"/>
@@ -312,6 +580,12 @@
     <w:abstractNumId w:val="0"/>
   </w:num>
   <w:num w:numId="2">
+    <w:abstractNumId w:val="3"/>
+  </w:num>
+  <w:num w:numId="3">
+    <w:abstractNumId w:val="2"/>
+  </w:num>
+  <w:num w:numId="4">
     <w:abstractNumId w:val="1"/>
   </w:num>
 </w:numbering>

</xml_diff>

<commit_message>
Added sub-goals to the cat, the parrot, and the bag of seed problem.
</commit_message>
<xml_diff>
--- a/ProblemSolving/Eric Rogers.docx
+++ b/ProblemSolving/Eric Rogers.docx
@@ -180,6 +180,45 @@
       </w:pPr>
       <w:r>
         <w:t>The man only has room in the boat to take one at a time across the river.</w:t>
+      </w:r>
+    </w:p>
+    <w:p>
+      <w:pPr>
+        <w:pStyle w:val="ListParagraph"/>
+        <w:numPr>
+          <w:ilvl w:val="0"/>
+          <w:numId w:val="3"/>
+        </w:numPr>
+      </w:pPr>
+      <w:r>
+        <w:t>The sub-</w:t>
+      </w:r>
+      <w:r>
+        <w:t>goals in this case are:</w:t>
+      </w:r>
+    </w:p>
+    <w:p>
+      <w:pPr>
+        <w:pStyle w:val="ListParagraph"/>
+        <w:numPr>
+          <w:ilvl w:val="0"/>
+          <w:numId w:val="5"/>
+        </w:numPr>
+      </w:pPr>
+      <w:r>
+        <w:t>Choose the order that the cat, the parrot, and the bag of seed will be transported to keep from leaving the wrong two behind together.</w:t>
+      </w:r>
+    </w:p>
+    <w:p>
+      <w:pPr>
+        <w:pStyle w:val="ListParagraph"/>
+        <w:numPr>
+          <w:ilvl w:val="0"/>
+          <w:numId w:val="5"/>
+        </w:numPr>
+      </w:pPr>
+      <w:r>
+        <w:t>Choose the order that the cat, the parrot, and the bag of seed will be left on the opposite riverbank to keep from leaving the wrong two together.</w:t>
       </w:r>
       <w:bookmarkStart w:id="0" w:name="_GoBack"/>
       <w:bookmarkEnd w:id="0"/>
@@ -197,6 +236,119 @@
 <file path=word/numbering.xml><?xml version="1.0" encoding="utf-8"?>
 <w:numbering xmlns:wpc="http://schemas.microsoft.com/office/word/2010/wordprocessingCanvas" xmlns:mo="http://schemas.microsoft.com/office/mac/office/2008/main" xmlns:mc="http://schemas.openxmlformats.org/markup-compatibility/2006" xmlns:mv="urn:schemas-microsoft-com:mac:vml" xmlns:o="urn:schemas-microsoft-com:office:office" xmlns:r="http://schemas.openxmlformats.org/officeDocument/2006/relationships" xmlns:m="http://schemas.openxmlformats.org/officeDocument/2006/math" xmlns:v="urn:schemas-microsoft-com:vml" xmlns:wp14="http://schemas.microsoft.com/office/word/2010/wordprocessingDrawing" xmlns:wp="http://schemas.openxmlformats.org/drawingml/2006/wordprocessingDrawing" xmlns:w10="urn:schemas-microsoft-com:office:word" xmlns:w="http://schemas.openxmlformats.org/wordprocessingml/2006/main" xmlns:w14="http://schemas.microsoft.com/office/word/2010/wordml" xmlns:wpg="http://schemas.microsoft.com/office/word/2010/wordprocessingGroup" xmlns:wpi="http://schemas.microsoft.com/office/word/2010/wordprocessingInk" xmlns:wne="http://schemas.microsoft.com/office/word/2006/wordml" xmlns:wps="http://schemas.microsoft.com/office/word/2010/wordprocessingShape" mc:Ignorable="w14 wp14">
   <w:abstractNum w:abstractNumId="0">
+    <w:nsid w:val="033A7D1F"/>
+    <w:multiLevelType w:val="hybridMultilevel"/>
+    <w:tmpl w:val="B6BE4A9E"/>
+    <w:lvl w:ilvl="0" w:tplc="04090001">
+      <w:start w:val="1"/>
+      <w:numFmt w:val="bullet"/>
+      <w:lvlText w:val=""/>
+      <w:lvlJc w:val="left"/>
+      <w:pPr>
+        <w:ind w:left="1440" w:hanging="360"/>
+      </w:pPr>
+      <w:rPr>
+        <w:rFonts w:ascii="Symbol" w:hAnsi="Symbol" w:hint="default"/>
+      </w:rPr>
+    </w:lvl>
+    <w:lvl w:ilvl="1" w:tplc="04090003" w:tentative="1">
+      <w:start w:val="1"/>
+      <w:numFmt w:val="bullet"/>
+      <w:lvlText w:val="o"/>
+      <w:lvlJc w:val="left"/>
+      <w:pPr>
+        <w:ind w:left="2160" w:hanging="360"/>
+      </w:pPr>
+      <w:rPr>
+        <w:rFonts w:ascii="Courier New" w:hAnsi="Courier New" w:hint="default"/>
+      </w:rPr>
+    </w:lvl>
+    <w:lvl w:ilvl="2" w:tplc="04090005" w:tentative="1">
+      <w:start w:val="1"/>
+      <w:numFmt w:val="bullet"/>
+      <w:lvlText w:val=""/>
+      <w:lvlJc w:val="left"/>
+      <w:pPr>
+        <w:ind w:left="2880" w:hanging="360"/>
+      </w:pPr>
+      <w:rPr>
+        <w:rFonts w:ascii="Wingdings" w:hAnsi="Wingdings" w:hint="default"/>
+      </w:rPr>
+    </w:lvl>
+    <w:lvl w:ilvl="3" w:tplc="04090001" w:tentative="1">
+      <w:start w:val="1"/>
+      <w:numFmt w:val="bullet"/>
+      <w:lvlText w:val=""/>
+      <w:lvlJc w:val="left"/>
+      <w:pPr>
+        <w:ind w:left="3600" w:hanging="360"/>
+      </w:pPr>
+      <w:rPr>
+        <w:rFonts w:ascii="Symbol" w:hAnsi="Symbol" w:hint="default"/>
+      </w:rPr>
+    </w:lvl>
+    <w:lvl w:ilvl="4" w:tplc="04090003" w:tentative="1">
+      <w:start w:val="1"/>
+      <w:numFmt w:val="bullet"/>
+      <w:lvlText w:val="o"/>
+      <w:lvlJc w:val="left"/>
+      <w:pPr>
+        <w:ind w:left="4320" w:hanging="360"/>
+      </w:pPr>
+      <w:rPr>
+        <w:rFonts w:ascii="Courier New" w:hAnsi="Courier New" w:hint="default"/>
+      </w:rPr>
+    </w:lvl>
+    <w:lvl w:ilvl="5" w:tplc="04090005" w:tentative="1">
+      <w:start w:val="1"/>
+      <w:numFmt w:val="bullet"/>
+      <w:lvlText w:val=""/>
+      <w:lvlJc w:val="left"/>
+      <w:pPr>
+        <w:ind w:left="5040" w:hanging="360"/>
+      </w:pPr>
+      <w:rPr>
+        <w:rFonts w:ascii="Wingdings" w:hAnsi="Wingdings" w:hint="default"/>
+      </w:rPr>
+    </w:lvl>
+    <w:lvl w:ilvl="6" w:tplc="04090001" w:tentative="1">
+      <w:start w:val="1"/>
+      <w:numFmt w:val="bullet"/>
+      <w:lvlText w:val=""/>
+      <w:lvlJc w:val="left"/>
+      <w:pPr>
+        <w:ind w:left="5760" w:hanging="360"/>
+      </w:pPr>
+      <w:rPr>
+        <w:rFonts w:ascii="Symbol" w:hAnsi="Symbol" w:hint="default"/>
+      </w:rPr>
+    </w:lvl>
+    <w:lvl w:ilvl="7" w:tplc="04090003" w:tentative="1">
+      <w:start w:val="1"/>
+      <w:numFmt w:val="bullet"/>
+      <w:lvlText w:val="o"/>
+      <w:lvlJc w:val="left"/>
+      <w:pPr>
+        <w:ind w:left="6480" w:hanging="360"/>
+      </w:pPr>
+      <w:rPr>
+        <w:rFonts w:ascii="Courier New" w:hAnsi="Courier New" w:hint="default"/>
+      </w:rPr>
+    </w:lvl>
+    <w:lvl w:ilvl="8" w:tplc="04090005" w:tentative="1">
+      <w:start w:val="1"/>
+      <w:numFmt w:val="bullet"/>
+      <w:lvlText w:val=""/>
+      <w:lvlJc w:val="left"/>
+      <w:pPr>
+        <w:ind w:left="7200" w:hanging="360"/>
+      </w:pPr>
+      <w:rPr>
+        <w:rFonts w:ascii="Wingdings" w:hAnsi="Wingdings" w:hint="default"/>
+      </w:rPr>
+    </w:lvl>
+  </w:abstractNum>
+  <w:abstractNum w:abstractNumId="1">
     <w:nsid w:val="03D37040"/>
     <w:multiLevelType w:val="hybridMultilevel"/>
     <w:tmpl w:val="5A90C6BE"/>
@@ -285,7 +437,7 @@
       </w:pPr>
     </w:lvl>
   </w:abstractNum>
-  <w:abstractNum w:abstractNumId="1">
+  <w:abstractNum w:abstractNumId="2">
     <w:nsid w:val="07EB7626"/>
     <w:multiLevelType w:val="hybridMultilevel"/>
     <w:tmpl w:val="B8088244"/>
@@ -398,7 +550,7 @@
       </w:rPr>
     </w:lvl>
   </w:abstractNum>
-  <w:abstractNum w:abstractNumId="2">
+  <w:abstractNum w:abstractNumId="3">
     <w:nsid w:val="1AC23E68"/>
     <w:multiLevelType w:val="hybridMultilevel"/>
     <w:tmpl w:val="539E3914"/>
@@ -487,7 +639,7 @@
       </w:pPr>
     </w:lvl>
   </w:abstractNum>
-  <w:abstractNum w:abstractNumId="3">
+  <w:abstractNum w:abstractNumId="4">
     <w:nsid w:val="2F767746"/>
     <w:multiLevelType w:val="hybridMultilevel"/>
     <w:tmpl w:val="33301466"/>
@@ -577,16 +729,19 @@
     </w:lvl>
   </w:abstractNum>
   <w:num w:numId="1">
-    <w:abstractNumId w:val="0"/>
+    <w:abstractNumId w:val="1"/>
   </w:num>
   <w:num w:numId="2">
+    <w:abstractNumId w:val="4"/>
+  </w:num>
+  <w:num w:numId="3">
     <w:abstractNumId w:val="3"/>
   </w:num>
-  <w:num w:numId="3">
+  <w:num w:numId="4">
     <w:abstractNumId w:val="2"/>
   </w:num>
-  <w:num w:numId="4">
-    <w:abstractNumId w:val="1"/>
+  <w:num w:numId="5">
+    <w:abstractNumId w:val="0"/>
   </w:num>
 </w:numbering>
 </file>

</xml_diff>

<commit_message>
added potential solution to the cat, the parrot, and the bag of seed problem
</commit_message>
<xml_diff>
--- a/ProblemSolving/Eric Rogers.docx
+++ b/ProblemSolving/Eric Rogers.docx
@@ -218,7 +218,49 @@
         </w:numPr>
       </w:pPr>
       <w:r>
-        <w:t>Choose the order that the cat, the parrot, and the bag of seed will be left on the opposite riverbank to keep from leaving the wrong two together.</w:t>
+        <w:t>Choose the order that the cat, the parrot, and the bag of seed will be left on the opposite riverbank to keep from leaving the wrong two together</w:t>
+      </w:r>
+      <w:r>
+        <w:t>.</w:t>
+      </w:r>
+    </w:p>
+    <w:p/>
+    <w:p>
+      <w:pPr>
+        <w:pStyle w:val="ListParagraph"/>
+        <w:numPr>
+          <w:ilvl w:val="0"/>
+          <w:numId w:val="1"/>
+        </w:numPr>
+      </w:pPr>
+      <w:r>
+        <w:t>Identify potential solutions</w:t>
+      </w:r>
+    </w:p>
+    <w:p>
+      <w:pPr>
+        <w:pStyle w:val="ListParagraph"/>
+      </w:pPr>
+    </w:p>
+    <w:p>
+      <w:pPr>
+        <w:pStyle w:val="ListParagraph"/>
+        <w:numPr>
+          <w:ilvl w:val="0"/>
+          <w:numId w:val="6"/>
+        </w:numPr>
+      </w:pPr>
+      <w:r>
+        <w:t xml:space="preserve">A potential solution for this problem </w:t>
+      </w:r>
+      <w:r>
+        <w:t>is to</w:t>
+      </w:r>
+      <w:r>
+        <w:t xml:space="preserve"> make sure that the wrong two a</w:t>
+      </w:r>
+      <w:r>
+        <w:t>re not left together by keeping one of them in the boat during all trips to and from the opposite riverbank.</w:t>
       </w:r>
       <w:bookmarkStart w:id="0" w:name="_GoBack"/>
       <w:bookmarkEnd w:id="0"/>
@@ -728,6 +770,95 @@
       </w:pPr>
     </w:lvl>
   </w:abstractNum>
+  <w:abstractNum w:abstractNumId="5">
+    <w:nsid w:val="4EE60449"/>
+    <w:multiLevelType w:val="hybridMultilevel"/>
+    <w:tmpl w:val="82AA20DC"/>
+    <w:lvl w:ilvl="0" w:tplc="611C0852">
+      <w:start w:val="1"/>
+      <w:numFmt w:val="lowerLetter"/>
+      <w:lvlText w:val="%1)"/>
+      <w:lvlJc w:val="left"/>
+      <w:pPr>
+        <w:ind w:left="1080" w:hanging="360"/>
+      </w:pPr>
+      <w:rPr>
+        <w:rFonts w:hint="default"/>
+      </w:rPr>
+    </w:lvl>
+    <w:lvl w:ilvl="1" w:tplc="04090019" w:tentative="1">
+      <w:start w:val="1"/>
+      <w:numFmt w:val="lowerLetter"/>
+      <w:lvlText w:val="%2."/>
+      <w:lvlJc w:val="left"/>
+      <w:pPr>
+        <w:ind w:left="1800" w:hanging="360"/>
+      </w:pPr>
+    </w:lvl>
+    <w:lvl w:ilvl="2" w:tplc="0409001B" w:tentative="1">
+      <w:start w:val="1"/>
+      <w:numFmt w:val="lowerRoman"/>
+      <w:lvlText w:val="%3."/>
+      <w:lvlJc w:val="right"/>
+      <w:pPr>
+        <w:ind w:left="2520" w:hanging="180"/>
+      </w:pPr>
+    </w:lvl>
+    <w:lvl w:ilvl="3" w:tplc="0409000F" w:tentative="1">
+      <w:start w:val="1"/>
+      <w:numFmt w:val="decimal"/>
+      <w:lvlText w:val="%4."/>
+      <w:lvlJc w:val="left"/>
+      <w:pPr>
+        <w:ind w:left="3240" w:hanging="360"/>
+      </w:pPr>
+    </w:lvl>
+    <w:lvl w:ilvl="4" w:tplc="04090019" w:tentative="1">
+      <w:start w:val="1"/>
+      <w:numFmt w:val="lowerLetter"/>
+      <w:lvlText w:val="%5."/>
+      <w:lvlJc w:val="left"/>
+      <w:pPr>
+        <w:ind w:left="3960" w:hanging="360"/>
+      </w:pPr>
+    </w:lvl>
+    <w:lvl w:ilvl="5" w:tplc="0409001B" w:tentative="1">
+      <w:start w:val="1"/>
+      <w:numFmt w:val="lowerRoman"/>
+      <w:lvlText w:val="%6."/>
+      <w:lvlJc w:val="right"/>
+      <w:pPr>
+        <w:ind w:left="4680" w:hanging="180"/>
+      </w:pPr>
+    </w:lvl>
+    <w:lvl w:ilvl="6" w:tplc="0409000F" w:tentative="1">
+      <w:start w:val="1"/>
+      <w:numFmt w:val="decimal"/>
+      <w:lvlText w:val="%7."/>
+      <w:lvlJc w:val="left"/>
+      <w:pPr>
+        <w:ind w:left="5400" w:hanging="360"/>
+      </w:pPr>
+    </w:lvl>
+    <w:lvl w:ilvl="7" w:tplc="04090019" w:tentative="1">
+      <w:start w:val="1"/>
+      <w:numFmt w:val="lowerLetter"/>
+      <w:lvlText w:val="%8."/>
+      <w:lvlJc w:val="left"/>
+      <w:pPr>
+        <w:ind w:left="6120" w:hanging="360"/>
+      </w:pPr>
+    </w:lvl>
+    <w:lvl w:ilvl="8" w:tplc="0409001B" w:tentative="1">
+      <w:start w:val="1"/>
+      <w:numFmt w:val="lowerRoman"/>
+      <w:lvlText w:val="%9."/>
+      <w:lvlJc w:val="right"/>
+      <w:pPr>
+        <w:ind w:left="6840" w:hanging="180"/>
+      </w:pPr>
+    </w:lvl>
+  </w:abstractNum>
   <w:num w:numId="1">
     <w:abstractNumId w:val="1"/>
   </w:num>
@@ -742,6 +873,9 @@
   </w:num>
   <w:num w:numId="5">
     <w:abstractNumId w:val="0"/>
+  </w:num>
+  <w:num w:numId="6">
+    <w:abstractNumId w:val="5"/>
   </w:num>
 </w:numbering>
 </file>

</xml_diff>

<commit_message>
evaluated solution for the cat, the parrot, and the bag of seed problem
</commit_message>
<xml_diff>
--- a/ProblemSolving/Eric Rogers.docx
+++ b/ProblemSolving/Eric Rogers.docx
@@ -261,6 +261,44 @@
       </w:r>
       <w:r>
         <w:t>re not left together by keeping one of them in the boat during all trips to and from the opposite riverbank.</w:t>
+      </w:r>
+    </w:p>
+    <w:p/>
+    <w:p>
+      <w:pPr>
+        <w:pStyle w:val="ListParagraph"/>
+        <w:numPr>
+          <w:ilvl w:val="0"/>
+          <w:numId w:val="1"/>
+        </w:numPr>
+      </w:pPr>
+      <w:r>
+        <w:t>Evaluate each potential solution</w:t>
+      </w:r>
+    </w:p>
+    <w:p>
+      <w:pPr>
+        <w:pStyle w:val="ListParagraph"/>
+        <w:numPr>
+          <w:ilvl w:val="0"/>
+          <w:numId w:val="7"/>
+        </w:numPr>
+      </w:pPr>
+      <w:r>
+        <w:t>This solution does meet the goals.</w:t>
+      </w:r>
+    </w:p>
+    <w:p>
+      <w:pPr>
+        <w:pStyle w:val="ListParagraph"/>
+        <w:numPr>
+          <w:ilvl w:val="0"/>
+          <w:numId w:val="7"/>
+        </w:numPr>
+      </w:pPr>
+      <w:r>
+        <w:lastRenderedPageBreak/>
+        <w:t>This solution will work for all cases.</w:t>
       </w:r>
       <w:bookmarkStart w:id="0" w:name="_GoBack"/>
       <w:bookmarkEnd w:id="0"/>
@@ -775,6 +813,95 @@
     <w:multiLevelType w:val="hybridMultilevel"/>
     <w:tmpl w:val="82AA20DC"/>
     <w:lvl w:ilvl="0" w:tplc="611C0852">
+      <w:start w:val="1"/>
+      <w:numFmt w:val="lowerLetter"/>
+      <w:lvlText w:val="%1)"/>
+      <w:lvlJc w:val="left"/>
+      <w:pPr>
+        <w:ind w:left="1080" w:hanging="360"/>
+      </w:pPr>
+      <w:rPr>
+        <w:rFonts w:hint="default"/>
+      </w:rPr>
+    </w:lvl>
+    <w:lvl w:ilvl="1" w:tplc="04090019" w:tentative="1">
+      <w:start w:val="1"/>
+      <w:numFmt w:val="lowerLetter"/>
+      <w:lvlText w:val="%2."/>
+      <w:lvlJc w:val="left"/>
+      <w:pPr>
+        <w:ind w:left="1800" w:hanging="360"/>
+      </w:pPr>
+    </w:lvl>
+    <w:lvl w:ilvl="2" w:tplc="0409001B" w:tentative="1">
+      <w:start w:val="1"/>
+      <w:numFmt w:val="lowerRoman"/>
+      <w:lvlText w:val="%3."/>
+      <w:lvlJc w:val="right"/>
+      <w:pPr>
+        <w:ind w:left="2520" w:hanging="180"/>
+      </w:pPr>
+    </w:lvl>
+    <w:lvl w:ilvl="3" w:tplc="0409000F" w:tentative="1">
+      <w:start w:val="1"/>
+      <w:numFmt w:val="decimal"/>
+      <w:lvlText w:val="%4."/>
+      <w:lvlJc w:val="left"/>
+      <w:pPr>
+        <w:ind w:left="3240" w:hanging="360"/>
+      </w:pPr>
+    </w:lvl>
+    <w:lvl w:ilvl="4" w:tplc="04090019" w:tentative="1">
+      <w:start w:val="1"/>
+      <w:numFmt w:val="lowerLetter"/>
+      <w:lvlText w:val="%5."/>
+      <w:lvlJc w:val="left"/>
+      <w:pPr>
+        <w:ind w:left="3960" w:hanging="360"/>
+      </w:pPr>
+    </w:lvl>
+    <w:lvl w:ilvl="5" w:tplc="0409001B" w:tentative="1">
+      <w:start w:val="1"/>
+      <w:numFmt w:val="lowerRoman"/>
+      <w:lvlText w:val="%6."/>
+      <w:lvlJc w:val="right"/>
+      <w:pPr>
+        <w:ind w:left="4680" w:hanging="180"/>
+      </w:pPr>
+    </w:lvl>
+    <w:lvl w:ilvl="6" w:tplc="0409000F" w:tentative="1">
+      <w:start w:val="1"/>
+      <w:numFmt w:val="decimal"/>
+      <w:lvlText w:val="%7."/>
+      <w:lvlJc w:val="left"/>
+      <w:pPr>
+        <w:ind w:left="5400" w:hanging="360"/>
+      </w:pPr>
+    </w:lvl>
+    <w:lvl w:ilvl="7" w:tplc="04090019" w:tentative="1">
+      <w:start w:val="1"/>
+      <w:numFmt w:val="lowerLetter"/>
+      <w:lvlText w:val="%8."/>
+      <w:lvlJc w:val="left"/>
+      <w:pPr>
+        <w:ind w:left="6120" w:hanging="360"/>
+      </w:pPr>
+    </w:lvl>
+    <w:lvl w:ilvl="8" w:tplc="0409001B" w:tentative="1">
+      <w:start w:val="1"/>
+      <w:numFmt w:val="lowerRoman"/>
+      <w:lvlText w:val="%9."/>
+      <w:lvlJc w:val="right"/>
+      <w:pPr>
+        <w:ind w:left="6840" w:hanging="180"/>
+      </w:pPr>
+    </w:lvl>
+  </w:abstractNum>
+  <w:abstractNum w:abstractNumId="6">
+    <w:nsid w:val="5070169F"/>
+    <w:multiLevelType w:val="hybridMultilevel"/>
+    <w:tmpl w:val="67E4FC20"/>
+    <w:lvl w:ilvl="0" w:tplc="E1B6839C">
       <w:start w:val="1"/>
       <w:numFmt w:val="lowerLetter"/>
       <w:lvlText w:val="%1)"/>
@@ -876,6 +1003,9 @@
   </w:num>
   <w:num w:numId="6">
     <w:abstractNumId w:val="5"/>
+  </w:num>
+  <w:num w:numId="7">
+    <w:abstractNumId w:val="6"/>
   </w:num>
 </w:numbering>
 </file>

</xml_diff>

<commit_message>
added final solution to the cat, the parrot, and the bag of seed problem
</commit_message>
<xml_diff>
--- a/ProblemSolving/Eric Rogers.docx
+++ b/ProblemSolving/Eric Rogers.docx
@@ -279,12 +279,18 @@
     <w:p>
       <w:pPr>
         <w:pStyle w:val="ListParagraph"/>
+      </w:pPr>
+    </w:p>
+    <w:p>
+      <w:pPr>
+        <w:pStyle w:val="ListParagraph"/>
         <w:numPr>
           <w:ilvl w:val="0"/>
           <w:numId w:val="7"/>
         </w:numPr>
       </w:pPr>
       <w:r>
+        <w:lastRenderedPageBreak/>
         <w:t>This solution does meet the goals.</w:t>
       </w:r>
     </w:p>
@@ -297,11 +303,55 @@
         </w:numPr>
       </w:pPr>
       <w:r>
-        <w:lastRenderedPageBreak/>
         <w:t>This solution will work for all cases.</w:t>
+      </w:r>
+    </w:p>
+    <w:p/>
+    <w:p>
+      <w:pPr>
+        <w:pStyle w:val="ListParagraph"/>
+        <w:numPr>
+          <w:ilvl w:val="0"/>
+          <w:numId w:val="1"/>
+        </w:numPr>
+      </w:pPr>
+      <w:r>
+        <w:t>Choose a solution and develop a plan to implement it.</w:t>
+      </w:r>
+    </w:p>
+    <w:p>
+      <w:pPr>
+        <w:pStyle w:val="ListParagraph"/>
+      </w:pPr>
+    </w:p>
+    <w:p>
+      <w:pPr>
+        <w:pStyle w:val="ListParagraph"/>
+        <w:numPr>
+          <w:ilvl w:val="0"/>
+          <w:numId w:val="8"/>
+        </w:numPr>
+      </w:pPr>
+      <w:r>
+        <w:t xml:space="preserve">First, the man will travel to the other side with the parrot, leaving the cat with the bag of seed. </w:t>
+      </w:r>
+      <w:r>
+        <w:t>Then, he will</w:t>
+      </w:r>
+      <w:r>
+        <w:t xml:space="preserve"> leave the parrot on the second riverbank and return to the first riverbank.</w:t>
+      </w:r>
+      <w:r>
+        <w:t xml:space="preserve"> Next, he will take the cat across and drop it off on the second riverbank. He will then return to the first riverbank with the parrot, leaving only the cat on the second riverbank. Now he will leave the parrot on the first riverbank, and take the bag of seed to the second riverbank. After dropping the bag of seed off with the cat on the second riverbank, he will return to the first riverbank. Finally, he will take the parrot across to the second riverbank and join the cat and bag of seed.</w:t>
       </w:r>
       <w:bookmarkStart w:id="0" w:name="_GoBack"/>
       <w:bookmarkEnd w:id="0"/>
+    </w:p>
+    <w:p>
+      <w:pPr>
+        <w:pStyle w:val="ListParagraph"/>
+        <w:ind w:left="1080"/>
+      </w:pPr>
     </w:p>
     <w:sectPr>
       <w:pgSz w:w="12240" w:h="15840"/>
@@ -809,6 +859,95 @@
     </w:lvl>
   </w:abstractNum>
   <w:abstractNum w:abstractNumId="5">
+    <w:nsid w:val="30723EFC"/>
+    <w:multiLevelType w:val="hybridMultilevel"/>
+    <w:tmpl w:val="88FA7670"/>
+    <w:lvl w:ilvl="0" w:tplc="FB72FC4C">
+      <w:start w:val="1"/>
+      <w:numFmt w:val="lowerLetter"/>
+      <w:lvlText w:val="%1)"/>
+      <w:lvlJc w:val="left"/>
+      <w:pPr>
+        <w:ind w:left="1080" w:hanging="360"/>
+      </w:pPr>
+      <w:rPr>
+        <w:rFonts w:hint="default"/>
+      </w:rPr>
+    </w:lvl>
+    <w:lvl w:ilvl="1" w:tplc="04090019" w:tentative="1">
+      <w:start w:val="1"/>
+      <w:numFmt w:val="lowerLetter"/>
+      <w:lvlText w:val="%2."/>
+      <w:lvlJc w:val="left"/>
+      <w:pPr>
+        <w:ind w:left="1800" w:hanging="360"/>
+      </w:pPr>
+    </w:lvl>
+    <w:lvl w:ilvl="2" w:tplc="0409001B" w:tentative="1">
+      <w:start w:val="1"/>
+      <w:numFmt w:val="lowerRoman"/>
+      <w:lvlText w:val="%3."/>
+      <w:lvlJc w:val="right"/>
+      <w:pPr>
+        <w:ind w:left="2520" w:hanging="180"/>
+      </w:pPr>
+    </w:lvl>
+    <w:lvl w:ilvl="3" w:tplc="0409000F" w:tentative="1">
+      <w:start w:val="1"/>
+      <w:numFmt w:val="decimal"/>
+      <w:lvlText w:val="%4."/>
+      <w:lvlJc w:val="left"/>
+      <w:pPr>
+        <w:ind w:left="3240" w:hanging="360"/>
+      </w:pPr>
+    </w:lvl>
+    <w:lvl w:ilvl="4" w:tplc="04090019" w:tentative="1">
+      <w:start w:val="1"/>
+      <w:numFmt w:val="lowerLetter"/>
+      <w:lvlText w:val="%5."/>
+      <w:lvlJc w:val="left"/>
+      <w:pPr>
+        <w:ind w:left="3960" w:hanging="360"/>
+      </w:pPr>
+    </w:lvl>
+    <w:lvl w:ilvl="5" w:tplc="0409001B" w:tentative="1">
+      <w:start w:val="1"/>
+      <w:numFmt w:val="lowerRoman"/>
+      <w:lvlText w:val="%6."/>
+      <w:lvlJc w:val="right"/>
+      <w:pPr>
+        <w:ind w:left="4680" w:hanging="180"/>
+      </w:pPr>
+    </w:lvl>
+    <w:lvl w:ilvl="6" w:tplc="0409000F" w:tentative="1">
+      <w:start w:val="1"/>
+      <w:numFmt w:val="decimal"/>
+      <w:lvlText w:val="%7."/>
+      <w:lvlJc w:val="left"/>
+      <w:pPr>
+        <w:ind w:left="5400" w:hanging="360"/>
+      </w:pPr>
+    </w:lvl>
+    <w:lvl w:ilvl="7" w:tplc="04090019" w:tentative="1">
+      <w:start w:val="1"/>
+      <w:numFmt w:val="lowerLetter"/>
+      <w:lvlText w:val="%8."/>
+      <w:lvlJc w:val="left"/>
+      <w:pPr>
+        <w:ind w:left="6120" w:hanging="360"/>
+      </w:pPr>
+    </w:lvl>
+    <w:lvl w:ilvl="8" w:tplc="0409001B" w:tentative="1">
+      <w:start w:val="1"/>
+      <w:numFmt w:val="lowerRoman"/>
+      <w:lvlText w:val="%9."/>
+      <w:lvlJc w:val="right"/>
+      <w:pPr>
+        <w:ind w:left="6840" w:hanging="180"/>
+      </w:pPr>
+    </w:lvl>
+  </w:abstractNum>
+  <w:abstractNum w:abstractNumId="6">
     <w:nsid w:val="4EE60449"/>
     <w:multiLevelType w:val="hybridMultilevel"/>
     <w:tmpl w:val="82AA20DC"/>
@@ -897,7 +1036,7 @@
       </w:pPr>
     </w:lvl>
   </w:abstractNum>
-  <w:abstractNum w:abstractNumId="6">
+  <w:abstractNum w:abstractNumId="7">
     <w:nsid w:val="5070169F"/>
     <w:multiLevelType w:val="hybridMultilevel"/>
     <w:tmpl w:val="67E4FC20"/>
@@ -1002,10 +1141,13 @@
     <w:abstractNumId w:val="0"/>
   </w:num>
   <w:num w:numId="6">
-    <w:abstractNumId w:val="5"/>
+    <w:abstractNumId w:val="6"/>
   </w:num>
   <w:num w:numId="7">
-    <w:abstractNumId w:val="6"/>
+    <w:abstractNumId w:val="7"/>
+  </w:num>
+  <w:num w:numId="8">
+    <w:abstractNumId w:val="5"/>
   </w:num>
 </w:numbering>
 </file>

</xml_diff>

<commit_message>
added test case for the cat, the parrot, and the bag of seed problem.
</commit_message>
<xml_diff>
--- a/ProblemSolving/Eric Rogers.docx
+++ b/ProblemSolving/Eric Rogers.docx
@@ -344,14 +344,136 @@
       <w:r>
         <w:t xml:space="preserve"> Next, he will take the cat across and drop it off on the second riverbank. He will then return to the first riverbank with the parrot, leaving only the cat on the second riverbank. Now he will leave the parrot on the first riverbank, and take the bag of seed to the second riverbank. After dropping the bag of seed off with the cat on the second riverbank, he will return to the first riverbank. Finally, he will take the parrot across to the second riverbank and join the cat and bag of seed.</w:t>
       </w:r>
+    </w:p>
+    <w:p>
+      <w:pPr>
+        <w:pStyle w:val="ListParagraph"/>
+        <w:numPr>
+          <w:ilvl w:val="0"/>
+          <w:numId w:val="8"/>
+        </w:numPr>
+      </w:pPr>
+      <w:r>
+        <w:t>The test case I used for this solution is that I took 4 post-it notes and wrote a letter on each of them. C for cat on the 1</w:t>
+      </w:r>
+      <w:r>
+        <w:rPr>
+          <w:vertAlign w:val="superscript"/>
+        </w:rPr>
+        <w:t>st</w:t>
+      </w:r>
+      <w:r>
+        <w:t xml:space="preserve"> one, P for parrot on the 2</w:t>
+      </w:r>
+      <w:r>
+        <w:rPr>
+          <w:vertAlign w:val="superscript"/>
+        </w:rPr>
+        <w:t>nd</w:t>
+      </w:r>
+      <w:r>
+        <w:t xml:space="preserve"> one, B for bag of seed on the 3</w:t>
+      </w:r>
+      <w:r>
+        <w:rPr>
+          <w:vertAlign w:val="superscript"/>
+        </w:rPr>
+        <w:t>rd</w:t>
+      </w:r>
+      <w:r>
+        <w:t xml:space="preserve"> one, and M for man on the 4</w:t>
+      </w:r>
+      <w:r>
+        <w:rPr>
+          <w:vertAlign w:val="superscript"/>
+        </w:rPr>
+        <w:t>th</w:t>
+      </w:r>
+      <w:r>
+        <w:t xml:space="preserve"> one. I then placed a piece of paper on the table to represent the river, and each side of the paper represented the banks. I moved each post-it that represented the cat, the parrot, or the bag of seed, one at a time along with the note for man. I made sure that the letters C and P were never left alone together as well as the letter P and B were never alone together. In the drawing below, you can see step by step how this solution was implemented.</w:t>
+      </w:r>
+      <w:r>
+        <w:rPr>
+          <w:noProof/>
+        </w:rPr>
+        <w:t xml:space="preserve"> </w:t>
+      </w:r>
+    </w:p>
+    <w:p>
+      <w:pPr>
+        <w:pStyle w:val="ListParagraph"/>
+        <w:ind w:left="1080"/>
+      </w:pPr>
+    </w:p>
+    <w:p>
+      <w:pPr>
+        <w:pStyle w:val="ListParagraph"/>
+        <w:ind w:left="1080"/>
+      </w:pPr>
+      <w:r>
+        <w:drawing>
+          <wp:inline distT="0" distB="0" distL="0" distR="0" wp14:anchorId="60DBA109" wp14:editId="30F60C34">
+            <wp:extent cx="4470400" cy="3352800"/>
+            <wp:effectExtent l="0" t="0" r="0" b="0"/>
+            <wp:docPr id="1" name="Picture 1" descr="Macintosh HD:Users:ericrogers:Desktop:solution1.jpg"/>
+            <wp:cNvGraphicFramePr>
+              <a:graphicFrameLocks xmlns:a="http://schemas.openxmlformats.org/drawingml/2006/main" noChangeAspect="1"/>
+            </wp:cNvGraphicFramePr>
+            <a:graphic xmlns:a="http://schemas.openxmlformats.org/drawingml/2006/main">
+              <a:graphicData uri="http://schemas.openxmlformats.org/drawingml/2006/picture">
+                <pic:pic xmlns:pic="http://schemas.openxmlformats.org/drawingml/2006/picture">
+                  <pic:nvPicPr>
+                    <pic:cNvPr id="0" name="Picture 1" descr="Macintosh HD:Users:ericrogers:Desktop:solution1.jpg"/>
+                    <pic:cNvPicPr>
+                      <a:picLocks noChangeAspect="1" noChangeArrowheads="1"/>
+                    </pic:cNvPicPr>
+                  </pic:nvPicPr>
+                  <pic:blipFill>
+                    <a:blip r:embed="rId6">
+                      <a:extLst>
+                        <a:ext uri="{28A0092B-C50C-407E-A947-70E740481C1C}">
+                          <a14:useLocalDpi xmlns:a14="http://schemas.microsoft.com/office/drawing/2010/main" val="0"/>
+                        </a:ext>
+                      </a:extLst>
+                    </a:blip>
+                    <a:srcRect/>
+                    <a:stretch>
+                      <a:fillRect/>
+                    </a:stretch>
+                  </pic:blipFill>
+                  <pic:spPr bwMode="auto">
+                    <a:xfrm>
+                      <a:off x="0" y="0"/>
+                      <a:ext cx="4470400" cy="3352800"/>
+                    </a:xfrm>
+                    <a:prstGeom prst="rect">
+                      <a:avLst/>
+                    </a:prstGeom>
+                    <a:noFill/>
+                    <a:ln>
+                      <a:noFill/>
+                    </a:ln>
+                  </pic:spPr>
+                </pic:pic>
+              </a:graphicData>
+            </a:graphic>
+          </wp:inline>
+        </w:drawing>
+      </w:r>
+    </w:p>
+    <w:p>
+      <w:pPr>
+        <w:pStyle w:val="ListParagraph"/>
+        <w:ind w:left="1080"/>
+      </w:pPr>
+    </w:p>
+    <w:p>
+      <w:pPr>
+        <w:pStyle w:val="ListParagraph"/>
+        <w:ind w:left="1080"/>
+      </w:pPr>
       <w:bookmarkStart w:id="0" w:name="_GoBack"/>
       <w:bookmarkEnd w:id="0"/>
-    </w:p>
-    <w:p>
-      <w:pPr>
-        <w:pStyle w:val="ListParagraph"/>
-        <w:ind w:left="1080"/>
-      </w:pPr>
     </w:p>
     <w:sectPr>
       <w:pgSz w:w="12240" w:h="15840"/>
@@ -1346,6 +1468,33 @@
       <w:contextualSpacing/>
     </w:pPr>
   </w:style>
+  <w:style w:type="paragraph" w:styleId="BalloonText">
+    <w:name w:val="Balloon Text"/>
+    <w:basedOn w:val="Normal"/>
+    <w:link w:val="BalloonTextChar"/>
+    <w:uiPriority w:val="99"/>
+    <w:semiHidden/>
+    <w:unhideWhenUsed/>
+    <w:rsid w:val="00FD1C1F"/>
+    <w:rPr>
+      <w:rFonts w:ascii="Lucida Grande" w:hAnsi="Lucida Grande"/>
+      <w:sz w:val="18"/>
+      <w:szCs w:val="18"/>
+    </w:rPr>
+  </w:style>
+  <w:style w:type="character" w:customStyle="1" w:styleId="BalloonTextChar">
+    <w:name w:val="Balloon Text Char"/>
+    <w:basedOn w:val="DefaultParagraphFont"/>
+    <w:link w:val="BalloonText"/>
+    <w:uiPriority w:val="99"/>
+    <w:semiHidden/>
+    <w:rsid w:val="00FD1C1F"/>
+    <w:rPr>
+      <w:rFonts w:ascii="Lucida Grande" w:hAnsi="Lucida Grande"/>
+      <w:sz w:val="18"/>
+      <w:szCs w:val="18"/>
+    </w:rPr>
+  </w:style>
 </w:styles>
 </file>
 
@@ -1542,6 +1691,33 @@
       <w:ind w:left="720"/>
       <w:contextualSpacing/>
     </w:pPr>
+  </w:style>
+  <w:style w:type="paragraph" w:styleId="BalloonText">
+    <w:name w:val="Balloon Text"/>
+    <w:basedOn w:val="Normal"/>
+    <w:link w:val="BalloonTextChar"/>
+    <w:uiPriority w:val="99"/>
+    <w:semiHidden/>
+    <w:unhideWhenUsed/>
+    <w:rsid w:val="00FD1C1F"/>
+    <w:rPr>
+      <w:rFonts w:ascii="Lucida Grande" w:hAnsi="Lucida Grande"/>
+      <w:sz w:val="18"/>
+      <w:szCs w:val="18"/>
+    </w:rPr>
+  </w:style>
+  <w:style w:type="character" w:customStyle="1" w:styleId="BalloonTextChar">
+    <w:name w:val="Balloon Text Char"/>
+    <w:basedOn w:val="DefaultParagraphFont"/>
+    <w:link w:val="BalloonText"/>
+    <w:uiPriority w:val="99"/>
+    <w:semiHidden/>
+    <w:rsid w:val="00FD1C1F"/>
+    <w:rPr>
+      <w:rFonts w:ascii="Lucida Grande" w:hAnsi="Lucida Grande"/>
+      <w:sz w:val="18"/>
+      <w:szCs w:val="18"/>
+    </w:rPr>
   </w:style>
 </w:styles>
 </file>

</xml_diff>